<commit_message>
fix: wrong format of infomation registering :bug:
</commit_message>
<xml_diff>
--- a/src/2026/drafts/《桃源一中新生入籍信息登记表》关键信息核对说明.docx
+++ b/src/2026/drafts/《桃源一中新生入籍信息登记表》关键信息核对说明.docx
@@ -6,14 +6,14 @@
       <w:pPr>
         <w:jc w:val="center"/>
         <w:rPr>
-          <w:rFonts w:ascii="仿宋" w:eastAsia="仿宋" w:hAnsi="仿宋" w:hint="eastAsia"/>
+          <w:rFonts w:ascii="宋体" w:eastAsia="宋体" w:hAnsi="宋体" w:hint="eastAsia"/>
           <w:sz w:val="36"/>
           <w:szCs w:val="36"/>
         </w:rPr>
       </w:pPr>
       <w:r>
         <w:rPr>
-          <w:rFonts w:ascii="仿宋" w:eastAsia="仿宋" w:hAnsi="仿宋" w:hint="eastAsia"/>
+          <w:rFonts w:ascii="宋体" w:eastAsia="宋体" w:hAnsi="宋体" w:hint="eastAsia"/>
           <w:sz w:val="36"/>
           <w:szCs w:val="36"/>
         </w:rPr>
@@ -23,7 +23,7 @@
     <w:p>
       <w:pPr>
         <w:rPr>
-          <w:rFonts w:ascii="仿宋" w:eastAsia="仿宋" w:hAnsi="仿宋"/>
+          <w:rFonts w:ascii="仿宋" w:eastAsia="仿宋" w:hAnsi="仿宋" w:hint="eastAsia"/>
           <w:b/>
           <w:bCs/>
           <w:sz w:val="32"/>
@@ -137,6 +137,7 @@
     </w:p>
     <w:p>
       <w:pPr>
+        <w:ind w:firstLineChars="200" w:firstLine="480"/>
         <w:rPr>
           <w:rFonts w:ascii="仿宋" w:eastAsia="仿宋" w:hAnsi="仿宋" w:hint="eastAsia"/>
           <w:sz w:val="24"/>
@@ -348,7 +349,7 @@
       <w:pPr>
         <w:ind w:firstLineChars="200" w:firstLine="562"/>
         <w:rPr>
-          <w:rFonts w:ascii="仿宋" w:eastAsia="仿宋" w:hAnsi="仿宋"/>
+          <w:rFonts w:ascii="仿宋" w:eastAsia="仿宋" w:hAnsi="仿宋" w:hint="eastAsia"/>
           <w:sz w:val="28"/>
           <w:szCs w:val="28"/>
         </w:rPr>
@@ -505,17 +506,7 @@
           <w:szCs w:val="24"/>
           <w:highlight w:val="yellow"/>
         </w:rPr>
-        <w:t>成</w:t>
-      </w:r>
-      <w:r>
-        <w:rPr>
-          <w:rFonts w:ascii="仿宋" w:eastAsia="仿宋" w:hAnsi="仿宋" w:hint="eastAsia"/>
-          <w:color w:val="EE0000"/>
-          <w:sz w:val="24"/>
-          <w:szCs w:val="24"/>
-          <w:highlight w:val="yellow"/>
-        </w:rPr>
-        <w:t>员1必须是监护人</w:t>
+        <w:t>成员1必须是监护人</w:t>
       </w:r>
       <w:r>
         <w:rPr>

</xml_diff>